<commit_message>
ajustando itens cartuchos no texto final
</commit_message>
<xml_diff>
--- a/storage/laudos/Laudo 113.442-2022.docx
+++ b/storage/laudos/Laudo 113.442-2022.docx
@@ -3059,195 +3059,6 @@
         <w:pStyle w:val="justify"/>
       </w:pPr>
     </w:p>
-    <w:tbl>
-      <w:tblGrid>
-        <w:gridCol/>
-        <w:gridCol/>
-      </w:tblGrid>
-      <w:tblPr>
-        <w:tblStyle w:val="tabela2img"/>
-      </w:tblPr>
-      <w:tr>
-        <w:trPr>
-          <w:trHeight w:val="10" w:hRule="atLeast"/>
-          <w:tblHeader w:val="1"/>
-        </w:trPr>
-        <w:tc>
-          <w:tcPr>
-            <w:shd w:val="clear" w:fill="d3d3d3"/>
-          </w:tcPr>
-          <w:p>
-            <w:pPr>
-              <w:jc w:val="center"/>
-            </w:pPr>
-            <w:r>
-              <w:rPr>
-                <w:b w:val="1"/>
-                <w:bCs w:val="1"/>
-              </w:rPr>
-              <w:t xml:space="preserve">Tabela 11 Tomada(s) fotográfica(s) Estojo(s) Lacre 0101831</w:t>
-            </w:r>
-          </w:p>
-        </w:tc>
-      </w:tr>
-      <w:tr>
-        <w:trPr>
-          <w:trHeight w:val="10" w:hRule="atLeast"/>
-        </w:trPr>
-        <w:tc>
-          <w:tcPr/>
-          <w:p>
-            <w:pPr>
-              <w:jc w:val="center"/>
-            </w:pPr>
-            <w:r>
-              <w:pict>
-                <v:shape type="#_x0000_t75" style="width:220pt; height:150pt; margin-left:0pt; margin-top:0pt; mso-position-horizontal:left; mso-position-vertical:top; mso-position-horizontal-relative:char; mso-position-vertical-relative:line;">
-                  <w10:wrap type="inline"/>
-                  <v:imagedata r:id="rId12" o:title=""/>
-                </v:shape>
-              </w:pict>
-            </w:r>
-          </w:p>
-          <w:p>
-            <w:pPr>
-              <w:jc w:val="center"/>
-            </w:pPr>
-            <w:r>
-              <w:rPr>
-                <w:b w:val="1"/>
-                <w:bCs w:val="1"/>
-              </w:rPr>
-              <w:t xml:space="preserve">Estojo(s) calibre .38 SPECIAL</w:t>
-            </w:r>
-          </w:p>
-        </w:tc>
-        <w:tc>
-          <w:tcPr/>
-          <w:p>
-            <w:pPr>
-              <w:jc w:val="center"/>
-            </w:pPr>
-            <w:r>
-              <w:pict>
-                <v:shape type="#_x0000_t75" style="width:220pt; height:150pt; margin-left:0pt; margin-top:0pt; mso-position-horizontal:left; mso-position-vertical:top; mso-position-horizontal-relative:char; mso-position-vertical-relative:line;">
-                  <w10:wrap type="inline"/>
-                  <v:imagedata r:id="rId13" o:title=""/>
-                </v:shape>
-              </w:pict>
-            </w:r>
-          </w:p>
-          <w:p>
-            <w:pPr>
-              <w:jc w:val="center"/>
-            </w:pPr>
-            <w:r>
-              <w:rPr>
-                <w:b w:val="1"/>
-                <w:bCs w:val="1"/>
-              </w:rPr>
-              <w:t xml:space="preserve">Estojo(s) calibre .38 SPECIAL</w:t>
-            </w:r>
-          </w:p>
-        </w:tc>
-      </w:tr>
-    </w:tbl>
-    <w:tbl>
-      <w:tblGrid>
-        <w:gridCol/>
-        <w:gridCol/>
-      </w:tblGrid>
-      <w:tblPr>
-        <w:tblStyle w:val="tabela2img"/>
-      </w:tblPr>
-      <w:tr>
-        <w:trPr>
-          <w:trHeight w:val="10" w:hRule="atLeast"/>
-          <w:tblHeader w:val="1"/>
-        </w:trPr>
-        <w:tc>
-          <w:tcPr>
-            <w:shd w:val="clear" w:fill="d3d3d3"/>
-          </w:tcPr>
-          <w:p>
-            <w:pPr>
-              <w:jc w:val="center"/>
-            </w:pPr>
-            <w:r>
-              <w:rPr>
-                <w:b w:val="1"/>
-                <w:bCs w:val="1"/>
-              </w:rPr>
-              <w:t xml:space="preserve">Tabela 11 Tomada(s) fotográfica(s) Estojo(s) Lacre 0101831</w:t>
-            </w:r>
-          </w:p>
-        </w:tc>
-      </w:tr>
-      <w:tr>
-        <w:trPr>
-          <w:trHeight w:val="10" w:hRule="atLeast"/>
-        </w:trPr>
-        <w:tc>
-          <w:tcPr/>
-          <w:p>
-            <w:pPr>
-              <w:jc w:val="center"/>
-            </w:pPr>
-            <w:r>
-              <w:pict>
-                <v:shape type="#_x0000_t75" style="width:220pt; height:150pt; margin-left:0pt; margin-top:0pt; mso-position-horizontal:left; mso-position-vertical:top; mso-position-horizontal-relative:char; mso-position-vertical-relative:line;">
-                  <w10:wrap type="inline"/>
-                  <v:imagedata r:id="rId14" o:title=""/>
-                </v:shape>
-              </w:pict>
-            </w:r>
-          </w:p>
-          <w:p>
-            <w:pPr>
-              <w:jc w:val="center"/>
-            </w:pPr>
-            <w:r>
-              <w:rPr>
-                <w:b w:val="1"/>
-                <w:bCs w:val="1"/>
-              </w:rPr>
-              <w:t xml:space="preserve">Estojo(s) calibre .38 SPECIAL</w:t>
-            </w:r>
-          </w:p>
-        </w:tc>
-        <w:tc>
-          <w:tcPr/>
-          <w:p>
-            <w:pPr>
-              <w:jc w:val="center"/>
-            </w:pPr>
-            <w:r>
-              <w:pict>
-                <v:shape type="#_x0000_t75" style="width:220pt; height:150pt; margin-left:0pt; margin-top:0pt; mso-position-horizontal:left; mso-position-vertical:top; mso-position-horizontal-relative:char; mso-position-vertical-relative:line;">
-                  <w10:wrap type="inline"/>
-                  <v:imagedata r:id="rId15" o:title=""/>
-                </v:shape>
-              </w:pict>
-            </w:r>
-          </w:p>
-          <w:p>
-            <w:pPr>
-              <w:jc w:val="center"/>
-            </w:pPr>
-            <w:r>
-              <w:rPr>
-                <w:b w:val="1"/>
-                <w:bCs w:val="1"/>
-              </w:rPr>
-              <w:t xml:space="preserve">Estojo(s) calibre .38 SPECIAL</w:t>
-            </w:r>
-          </w:p>
-        </w:tc>
-      </w:tr>
-    </w:tbl>
-    <w:p/>
-    <w:p/>
-    <w:p/>
     <w:p/>
     <w:p>
       <w:pPr>
@@ -3468,8 +3279,8 @@
       </w:tr>
     </w:tbl>
     <w:sectPr>
-      <w:headerReference w:type="default" r:id="rId16"/>
-      <w:footerReference w:type="default" r:id="rId17"/>
+      <w:headerReference w:type="default" r:id="rId14"/>
+      <w:footerReference w:type="default" r:id="rId15"/>
       <w:pgSz w:orient="portrait" w:w="11905.511811023622" w:h="16837.79527559055"/>
       <w:pgMar w:top="1440" w:right="1133.8582677165352" w:bottom="0" w:left="1700.787401574803" w:header="2437.7952755905512" w:footer="2267.7165354330705" w:gutter="0"/>
       <w:cols w:num="1" w:space="720"/>

</xml_diff>